<commit_message>
Added a touch of clean and grainy look texture, modified css to add the textural image and included documentation for it on the report
</commit_message>
<xml_diff>
--- a/St.Anthony High School.docx
+++ b/St.Anthony High School.docx
@@ -1133,23 +1133,13 @@
           <w:szCs w:val="28"/>
         </w:rPr>
       </w:pPr>
-      <w:proofErr w:type="spellStart"/>
-      <w:r>
-        <w:rPr>
-          <w:rFonts w:ascii="Times New Roman" w:hAnsi="Times New Roman" w:cs="Times New Roman"/>
-          <w:sz w:val="28"/>
-          <w:szCs w:val="28"/>
-        </w:rPr>
-        <w:t>Raleway</w:t>
-      </w:r>
-      <w:proofErr w:type="spellEnd"/>
-      <w:r>
-        <w:rPr>
-          <w:rFonts w:ascii="Times New Roman" w:hAnsi="Times New Roman" w:cs="Times New Roman"/>
-          <w:sz w:val="28"/>
-          <w:szCs w:val="28"/>
-        </w:rPr>
-        <w:t xml:space="preserve"> is a sans serif font designed specifically for larger text (like headings). It has a simple, straightforward and elegant look making it suitable for larger headings.</w:t>
+      <w:r>
+        <w:rPr>
+          <w:rFonts w:ascii="Times New Roman" w:hAnsi="Times New Roman" w:cs="Times New Roman"/>
+          <w:sz w:val="28"/>
+          <w:szCs w:val="28"/>
+        </w:rPr>
+        <w:t>Raleway is a sans serif font designed specifically for larger text (like headings). It has a simple, straightforward and elegant look making it suitable for larger headings.</w:t>
       </w:r>
       <w:r>
         <w:rPr>
@@ -1355,8 +1345,6 @@
         </w:rPr>
         <w:t xml:space="preserve">The aforementioned colors make up the Color palette of </w:t>
       </w:r>
-      <w:proofErr w:type="spellStart"/>
-      <w:proofErr w:type="gramStart"/>
       <w:r>
         <w:rPr>
           <w:rFonts w:ascii="Times New Roman" w:hAnsi="Times New Roman" w:cs="Times New Roman"/>
@@ -1365,33 +1353,13 @@
         </w:rPr>
         <w:t>St.Anthony</w:t>
       </w:r>
-      <w:proofErr w:type="spellEnd"/>
-      <w:proofErr w:type="gramEnd"/>
-      <w:r>
-        <w:rPr>
-          <w:rFonts w:ascii="Times New Roman" w:hAnsi="Times New Roman" w:cs="Times New Roman"/>
-          <w:sz w:val="28"/>
-          <w:szCs w:val="28"/>
-        </w:rPr>
-        <w:t xml:space="preserve"> Website. The basis of choosing them is from the colors of the uniform with consists of a dominant Gable Green (school blazer; Used on the hero, section separator, nav-pills, top navigation active links and footer), Mine Shaft (school blazer, sweater, skirt and trousers; used on top navigation bar) and Clementine which is not represented in the school's uniform. Clementine was chosen since it’s a color that stick's out when combined with the other two colors hence suitable for elements for call to action as well as alongside lists to make them pop out. Clementine was used in place of #C7A395 -- </w:t>
-      </w:r>
-      <w:proofErr w:type="spellStart"/>
-      <w:r>
-        <w:rPr>
-          <w:rFonts w:ascii="Times New Roman" w:hAnsi="Times New Roman" w:cs="Times New Roman"/>
-          <w:sz w:val="28"/>
-          <w:szCs w:val="28"/>
-        </w:rPr>
-        <w:t>Eunry</w:t>
-      </w:r>
-      <w:proofErr w:type="spellEnd"/>
-      <w:r>
-        <w:rPr>
-          <w:rFonts w:ascii="Times New Roman" w:hAnsi="Times New Roman" w:cs="Times New Roman"/>
-          <w:sz w:val="28"/>
-          <w:szCs w:val="28"/>
-        </w:rPr>
-        <w:t>, which is a dull color but on our uniform. White was also applied to bring out grouping and isolation of items on the web site to ensure they pop out and blend well with each other to achieve symmetry (horizontal symmetry).</w:t>
+      <w:r>
+        <w:rPr>
+          <w:rFonts w:ascii="Times New Roman" w:hAnsi="Times New Roman" w:cs="Times New Roman"/>
+          <w:sz w:val="28"/>
+          <w:szCs w:val="28"/>
+        </w:rPr>
+        <w:t xml:space="preserve"> Website. The basis of choosing them is from the colors of the uniform with consists of a dominant Gable Green (school blazer; Used on the hero, section separator, nav-pills, top navigation active links and footer), Mine Shaft (school blazer, sweater, skirt and trousers; used on top navigation bar) and Clementine which is not represented in the school's uniform. Clementine was chosen since it’s a color that stick's out when combined with the other two colors hence suitable for elements for call to action as well as alongside lists to make them pop out. Clementine was used in place of #C7A395 -- Eunry, which is a dull color but on our uniform. White was also applied to bring out grouping and isolation of items on the web site to ensure they pop out and blend well with each other to achieve symmetry (horizontal symmetry).</w:t>
       </w:r>
     </w:p>
     <w:p>
@@ -1565,6 +1533,47 @@
           <w:sz w:val="28"/>
           <w:szCs w:val="28"/>
         </w:rPr>
+        <w:t>The overall background borrows a leaf from the clean and grainy look. The aim is to make the surface look more analog adding a touch of humanity</w:t>
+      </w:r>
+      <w:r>
+        <w:rPr>
+          <w:rFonts w:ascii="Times New Roman" w:hAnsi="Times New Roman" w:cs="Times New Roman"/>
+          <w:sz w:val="28"/>
+          <w:szCs w:val="28"/>
+        </w:rPr>
+        <w:t xml:space="preserve"> and contrast</w:t>
+      </w:r>
+      <w:r>
+        <w:rPr>
+          <w:rFonts w:ascii="Times New Roman" w:hAnsi="Times New Roman" w:cs="Times New Roman"/>
+          <w:sz w:val="28"/>
+          <w:szCs w:val="28"/>
+        </w:rPr>
+        <w:t xml:space="preserve"> to the digital surface. This has been accomplished through use of background image texture with: </w:t>
+      </w:r>
+      <w:r>
+        <w:rPr>
+          <w:rFonts w:ascii="Times New Roman" w:hAnsi="Times New Roman" w:cs="Times New Roman"/>
+          <w:sz w:val="28"/>
+          <w:szCs w:val="28"/>
+        </w:rPr>
+        <w:t xml:space="preserve">  background: #fff url('./../img/white_wall_hash.png') repeat fixed;</w:t>
+      </w:r>
+    </w:p>
+    <w:p>
+      <w:pPr>
+        <w:rPr>
+          <w:rFonts w:ascii="Times New Roman" w:hAnsi="Times New Roman" w:cs="Times New Roman"/>
+          <w:sz w:val="28"/>
+          <w:szCs w:val="28"/>
+        </w:rPr>
+      </w:pPr>
+      <w:r>
+        <w:rPr>
+          <w:rFonts w:ascii="Times New Roman" w:hAnsi="Times New Roman" w:cs="Times New Roman"/>
+          <w:sz w:val="28"/>
+          <w:szCs w:val="28"/>
+        </w:rPr>
         <w:t>Floating Nav Pills on the home page about section, submit button in contact us page and Floating Navigation on Exam Results Page creates an illusion of a 3-dimensional space through use of box-shadow CSS property. The goal is to make it stick out of the page.</w:t>
       </w:r>
     </w:p>
@@ -1616,6 +1625,7 @@
           <w:sz w:val="28"/>
           <w:szCs w:val="28"/>
         </w:rPr>
+        <w:lastRenderedPageBreak/>
         <w:t>The application shadow by use of box-shadow promotes volume and depth therefore affecting texture.</w:t>
       </w:r>
     </w:p>
@@ -1650,7 +1660,6 @@
           <w:sz w:val="28"/>
           <w:szCs w:val="28"/>
         </w:rPr>
-        <w:lastRenderedPageBreak/>
         <w:t>The site also has rounded bordered navigation links and call to action buttons which makes the site feel more slippery.</w:t>
       </w:r>
     </w:p>

</xml_diff>